<commit_message>
noticed the lyrics rhyme
updated since the lyrics rhyme omg
</commit_message>
<xml_diff>
--- a/lstm_rnn/final project texts.docx
+++ b/lstm_rnn/final project texts.docx
@@ -72,100 +72,113 @@
       <w:r>
         <w:t>“</w:t>
       </w:r>
+      <w:r>
+        <w:t>This worries bump, I can't go wrong, my team's too strong</w:t>
+      </w:r>
+    </w:p>
+    <w:p>
+      <w:r>
+        <w:t>You want war? I take you to war, now that my money long</w:t>
+      </w:r>
+      <w:r>
+        <w:t>”</w:t>
+      </w:r>
+    </w:p>
+    <w:p/>
+    <w:p>
+      <w:r>
+        <w:t>“</w:t>
+      </w:r>
+      <w:r>
+        <w:t xml:space="preserve">I change places, to prevent </w:t>
+      </w:r>
       <w:proofErr w:type="spellStart"/>
+      <w:r>
+        <w:t>catchin</w:t>
+      </w:r>
+      <w:proofErr w:type="spellEnd"/>
+      <w:r>
+        <w:t>' the cases</w:t>
+      </w:r>
+    </w:p>
+    <w:p>
+      <w:r>
+        <w:t>Races, in the faces, hall at you laces</w:t>
+      </w:r>
+      <w:r>
+        <w:t>”</w:t>
+      </w:r>
+    </w:p>
+    <w:p/>
+    <w:p>
+      <w:r>
+        <w:t>YES IT EVEN RHYMES OMG</w:t>
+      </w:r>
+    </w:p>
+    <w:p/>
+    <w:p>
+      <w:r>
+        <w:t>“</w:t>
+      </w:r>
       <w:proofErr w:type="gramStart"/>
       <w:r>
-        <w:t>i</w:t>
+        <w:t>well</w:t>
       </w:r>
       <w:proofErr w:type="gramEnd"/>
       <w:r>
-        <w:t>'m</w:t>
+        <w:t>, the good to your hair</w:t>
+      </w:r>
+    </w:p>
+    <w:p>
+      <w:proofErr w:type="gramStart"/>
+      <w:r>
+        <w:t>if</w:t>
+      </w:r>
+      <w:proofErr w:type="gramEnd"/>
+      <w:r>
+        <w:t xml:space="preserve"> god would but</w:t>
+      </w:r>
+    </w:p>
+    <w:p>
+      <w:proofErr w:type="gramStart"/>
+      <w:r>
+        <w:t>grant</w:t>
+      </w:r>
+      <w:proofErr w:type="gramEnd"/>
+      <w:r>
+        <w:t xml:space="preserve"> me the power</w:t>
+      </w:r>
+    </w:p>
+    <w:p>
+      <w:proofErr w:type="gramStart"/>
+      <w:r>
+        <w:t>just</w:t>
+      </w:r>
+      <w:proofErr w:type="gramEnd"/>
+      <w:r>
+        <w:t xml:space="preserve"> to take you”</w:t>
+      </w:r>
+    </w:p>
+    <w:p>
+      <w:bookmarkStart w:id="0" w:name="_GoBack"/>
+      <w:bookmarkEnd w:id="0"/>
+    </w:p>
+    <w:p>
+      <w:proofErr w:type="gramStart"/>
+      <w:r>
+        <w:t>the</w:t>
+      </w:r>
+      <w:proofErr w:type="gramEnd"/>
+      <w:r>
+        <w:t xml:space="preserve"> </w:t>
+      </w:r>
+      <w:proofErr w:type="spellStart"/>
+      <w:r>
+        <w:t>johnny</w:t>
       </w:r>
       <w:proofErr w:type="spellEnd"/>
       <w:r>
-        <w:t xml:space="preserve"> </w:t>
-      </w:r>
-      <w:proofErr w:type="spellStart"/>
-      <w:r>
-        <w:t>ridin</w:t>
-      </w:r>
-      <w:proofErr w:type="spellEnd"/>
-      <w:r>
-        <w:t xml:space="preserve"> to get it on the street</w:t>
-      </w:r>
-    </w:p>
-    <w:p>
-      <w:proofErr w:type="spellStart"/>
-      <w:proofErr w:type="gramStart"/>
-      <w:r>
-        <w:t>i</w:t>
-      </w:r>
-      <w:proofErr w:type="spellEnd"/>
-      <w:proofErr w:type="gramEnd"/>
-      <w:r>
-        <w:t xml:space="preserve"> got a little bit, and come around here me</w:t>
-      </w:r>
-    </w:p>
-    <w:p>
-      <w:proofErr w:type="spellStart"/>
-      <w:proofErr w:type="gramStart"/>
-      <w:r>
-        <w:t>i</w:t>
-      </w:r>
-      <w:proofErr w:type="gramEnd"/>
-      <w:r>
-        <w:t>'m</w:t>
-      </w:r>
-      <w:proofErr w:type="spellEnd"/>
-      <w:r>
-        <w:t xml:space="preserve"> the dog and the </w:t>
-      </w:r>
-      <w:r>
-        <w:t>words to be in the hood”</w:t>
-      </w:r>
-    </w:p>
-    <w:p/>
-    <w:p>
-      <w:r>
-        <w:t>“</w:t>
-      </w:r>
-      <w:proofErr w:type="gramStart"/>
-      <w:r>
-        <w:t>well</w:t>
-      </w:r>
-      <w:proofErr w:type="gramEnd"/>
-      <w:r>
-        <w:t>, the good to your hair</w:t>
-      </w:r>
-    </w:p>
-    <w:p>
-      <w:proofErr w:type="gramStart"/>
-      <w:r>
-        <w:t>if</w:t>
-      </w:r>
-      <w:proofErr w:type="gramEnd"/>
-      <w:r>
-        <w:t xml:space="preserve"> god would but</w:t>
-      </w:r>
-    </w:p>
-    <w:p>
-      <w:proofErr w:type="gramStart"/>
-      <w:r>
-        <w:t>grant</w:t>
-      </w:r>
-      <w:proofErr w:type="gramEnd"/>
-      <w:r>
-        <w:t xml:space="preserve"> me the power</w:t>
-      </w:r>
-    </w:p>
-    <w:p>
-      <w:proofErr w:type="gramStart"/>
-      <w:r>
-        <w:t>just</w:t>
-      </w:r>
-      <w:proofErr w:type="gramEnd"/>
-      <w:r>
-        <w:t xml:space="preserve"> to take you”</w:t>
+        <w:t xml:space="preserve"> cash one is not quite as good</w:t>
       </w:r>
     </w:p>
     <w:p/>
@@ -271,12 +284,7 @@
         <w:t xml:space="preserve"> and in</w:t>
       </w:r>
       <w:r>
-        <w:t xml:space="preserve"> the</w:t>
-      </w:r>
-      <w:bookmarkStart w:id="0" w:name="_GoBack"/>
-      <w:bookmarkEnd w:id="0"/>
-      <w:r>
-        <w:t xml:space="preserve"> proce</w:t>
+        <w:t xml:space="preserve"> the proce</w:t>
       </w:r>
       <w:r>
         <w:t xml:space="preserve">ss </w:t>
@@ -464,7 +472,6 @@
           <w:noProof/>
           <w:lang w:eastAsia="en-US" w:bidi="ar-SA"/>
         </w:rPr>
-        <w:lastRenderedPageBreak/>
         <w:drawing>
           <wp:inline distT="0" distB="0" distL="0" distR="0" wp14:anchorId="740A5A82" wp14:editId="4C3F19A6">
             <wp:extent cx="3180715" cy="1844675"/>

</xml_diff>